<commit_message>
I have some outstanding changes
</commit_message>
<xml_diff>
--- a/Documents/Poster/tables.docx
+++ b/Documents/Poster/tables.docx
@@ -1758,8 +1758,6 @@
                 <w:szCs w:val="24"/>
               </w:rPr>
             </w:pPr>
-            <w:bookmarkStart w:id="0" w:name="_GoBack"/>
-            <w:bookmarkEnd w:id="0"/>
           </w:p>
         </w:tc>
         <w:tc>
@@ -1868,6 +1866,1152 @@
           <w:szCs w:val="24"/>
         </w:rPr>
       </w:pPr>
+    </w:p>
+    <w:tbl>
+      <w:tblPr>
+        <w:tblStyle w:val="PlainTable3"/>
+        <w:tblW w:w="9350" w:type="dxa"/>
+        <w:tblBorders>
+          <w:top w:val="single" w:sz="4" w:space="0" w:color="352551"/>
+          <w:left w:val="single" w:sz="4" w:space="0" w:color="352551"/>
+          <w:bottom w:val="single" w:sz="4" w:space="0" w:color="352551"/>
+          <w:right w:val="single" w:sz="4" w:space="0" w:color="352551"/>
+          <w:insideH w:val="single" w:sz="4" w:space="0" w:color="352551"/>
+          <w:insideV w:val="single" w:sz="4" w:space="0" w:color="352551"/>
+        </w:tblBorders>
+        <w:tblLook w:val="04A0" w:firstRow="1" w:lastRow="0" w:firstColumn="1" w:lastColumn="0" w:noHBand="0" w:noVBand="1"/>
+      </w:tblPr>
+      <w:tblGrid>
+        <w:gridCol w:w="1969"/>
+        <w:gridCol w:w="1758"/>
+        <w:gridCol w:w="1896"/>
+        <w:gridCol w:w="1863"/>
+        <w:gridCol w:w="1864"/>
+      </w:tblGrid>
+      <w:tr>
+        <w:trPr>
+          <w:cnfStyle w:val="100000000000" w:firstRow="1" w:lastRow="0" w:firstColumn="0" w:lastColumn="0" w:oddVBand="0" w:evenVBand="0" w:oddHBand="0" w:evenHBand="0" w:firstRowFirstColumn="0" w:firstRowLastColumn="0" w:lastRowFirstColumn="0" w:lastRowLastColumn="0"/>
+        </w:trPr>
+        <w:tc>
+          <w:tcPr>
+            <w:cnfStyle w:val="001000000100" w:firstRow="0" w:lastRow="0" w:firstColumn="1" w:lastColumn="0" w:oddVBand="0" w:evenVBand="0" w:oddHBand="0" w:evenHBand="0" w:firstRowFirstColumn="1" w:firstRowLastColumn="0" w:lastRowFirstColumn="0" w:lastRowLastColumn="0"/>
+            <w:tcW w:w="9350" w:type="dxa"/>
+            <w:gridSpan w:val="5"/>
+            <w:tcBorders>
+              <w:top w:val="single" w:sz="4" w:space="0" w:color="auto"/>
+              <w:left w:val="single" w:sz="4" w:space="0" w:color="auto"/>
+              <w:bottom w:val="single" w:sz="4" w:space="0" w:color="352551"/>
+              <w:right w:val="single" w:sz="4" w:space="0" w:color="auto"/>
+            </w:tcBorders>
+            <w:shd w:val="clear" w:color="auto" w:fill="D9D9D9" w:themeFill="background1" w:themeFillShade="D9"/>
+          </w:tcPr>
+          <w:p>
+            <w:pPr>
+              <w:jc w:val="center"/>
+              <w:rPr>
+                <w:rFonts w:cs="Times New Roman"/>
+                <w:b w:val="0"/>
+                <w:color w:val="404040" w:themeColor="text1" w:themeTint="BF"/>
+                <w:sz w:val="24"/>
+                <w:szCs w:val="24"/>
+              </w:rPr>
+            </w:pPr>
+            <w:r>
+              <w:rPr>
+                <w:rFonts w:cs="Times New Roman"/>
+                <w:b w:val="0"/>
+                <w:color w:val="404040" w:themeColor="text1" w:themeTint="BF"/>
+                <w:sz w:val="24"/>
+                <w:szCs w:val="24"/>
+              </w:rPr>
+              <w:t>Gigaflops per Dollar per Watts</w:t>
+            </w:r>
+          </w:p>
+        </w:tc>
+      </w:tr>
+      <w:tr>
+        <w:trPr>
+          <w:cnfStyle w:val="000000100000" w:firstRow="0" w:lastRow="0" w:firstColumn="0" w:lastColumn="0" w:oddVBand="0" w:evenVBand="0" w:oddHBand="1" w:evenHBand="0" w:firstRowFirstColumn="0" w:firstRowLastColumn="0" w:lastRowFirstColumn="0" w:lastRowLastColumn="0"/>
+        </w:trPr>
+        <w:tc>
+          <w:tcPr>
+            <w:cnfStyle w:val="001000000000" w:firstRow="0" w:lastRow="0" w:firstColumn="1" w:lastColumn="0" w:oddVBand="0" w:evenVBand="0" w:oddHBand="0" w:evenHBand="0" w:firstRowFirstColumn="0" w:firstRowLastColumn="0" w:lastRowFirstColumn="0" w:lastRowLastColumn="0"/>
+            <w:tcW w:w="1969" w:type="dxa"/>
+            <w:tcBorders>
+              <w:left w:val="single" w:sz="4" w:space="0" w:color="auto"/>
+              <w:bottom w:val="nil"/>
+              <w:right w:val="double" w:sz="4" w:space="0" w:color="auto"/>
+            </w:tcBorders>
+          </w:tcPr>
+          <w:p>
+            <w:pPr>
+              <w:rPr>
+                <w:rFonts w:cs="Times New Roman"/>
+                <w:color w:val="404040" w:themeColor="text1" w:themeTint="BF"/>
+                <w:sz w:val="24"/>
+                <w:szCs w:val="24"/>
+              </w:rPr>
+            </w:pPr>
+            <w:r>
+              <w:rPr>
+                <w:rFonts w:cs="Times New Roman"/>
+                <w:color w:val="404040" w:themeColor="text1" w:themeTint="BF"/>
+                <w:sz w:val="24"/>
+                <w:szCs w:val="24"/>
+              </w:rPr>
+              <w:t>Device</w:t>
+            </w:r>
+          </w:p>
+        </w:tc>
+        <w:tc>
+          <w:tcPr>
+            <w:tcW w:w="1758" w:type="dxa"/>
+            <w:tcBorders>
+              <w:left w:val="double" w:sz="4" w:space="0" w:color="auto"/>
+              <w:bottom w:val="nil"/>
+              <w:right w:val="nil"/>
+            </w:tcBorders>
+          </w:tcPr>
+          <w:p>
+            <w:pPr>
+              <w:jc w:val="center"/>
+              <w:cnfStyle w:val="000000100000" w:firstRow="0" w:lastRow="0" w:firstColumn="0" w:lastColumn="0" w:oddVBand="0" w:evenVBand="0" w:oddHBand="1" w:evenHBand="0" w:firstRowFirstColumn="0" w:firstRowLastColumn="0" w:lastRowFirstColumn="0" w:lastRowLastColumn="0"/>
+              <w:rPr>
+                <w:rFonts w:cs="Times New Roman"/>
+                <w:b/>
+                <w:color w:val="404040" w:themeColor="text1" w:themeTint="BF"/>
+                <w:sz w:val="24"/>
+                <w:szCs w:val="24"/>
+              </w:rPr>
+            </w:pPr>
+            <w:r>
+              <w:rPr>
+                <w:rFonts w:cs="Times New Roman"/>
+                <w:b/>
+                <w:color w:val="404040" w:themeColor="text1" w:themeTint="BF"/>
+                <w:sz w:val="24"/>
+                <w:szCs w:val="24"/>
+              </w:rPr>
+              <w:t>Addition</w:t>
+            </w:r>
+          </w:p>
+        </w:tc>
+        <w:tc>
+          <w:tcPr>
+            <w:tcW w:w="1896" w:type="dxa"/>
+            <w:tcBorders>
+              <w:left w:val="nil"/>
+              <w:bottom w:val="nil"/>
+              <w:right w:val="nil"/>
+            </w:tcBorders>
+          </w:tcPr>
+          <w:p>
+            <w:pPr>
+              <w:jc w:val="center"/>
+              <w:cnfStyle w:val="000000100000" w:firstRow="0" w:lastRow="0" w:firstColumn="0" w:lastColumn="0" w:oddVBand="0" w:evenVBand="0" w:oddHBand="1" w:evenHBand="0" w:firstRowFirstColumn="0" w:firstRowLastColumn="0" w:lastRowFirstColumn="0" w:lastRowLastColumn="0"/>
+              <w:rPr>
+                <w:rFonts w:cs="Times New Roman"/>
+                <w:b/>
+                <w:color w:val="404040" w:themeColor="text1" w:themeTint="BF"/>
+                <w:sz w:val="24"/>
+                <w:szCs w:val="24"/>
+              </w:rPr>
+            </w:pPr>
+            <w:r>
+              <w:rPr>
+                <w:rFonts w:cs="Times New Roman"/>
+                <w:b/>
+                <w:color w:val="404040" w:themeColor="text1" w:themeTint="BF"/>
+                <w:sz w:val="24"/>
+                <w:szCs w:val="24"/>
+              </w:rPr>
+              <w:t>Multiplication</w:t>
+            </w:r>
+          </w:p>
+        </w:tc>
+        <w:tc>
+          <w:tcPr>
+            <w:tcW w:w="1863" w:type="dxa"/>
+            <w:tcBorders>
+              <w:left w:val="nil"/>
+              <w:bottom w:val="nil"/>
+              <w:right w:val="nil"/>
+            </w:tcBorders>
+          </w:tcPr>
+          <w:p>
+            <w:pPr>
+              <w:jc w:val="center"/>
+              <w:cnfStyle w:val="000000100000" w:firstRow="0" w:lastRow="0" w:firstColumn="0" w:lastColumn="0" w:oddVBand="0" w:evenVBand="0" w:oddHBand="1" w:evenHBand="0" w:firstRowFirstColumn="0" w:firstRowLastColumn="0" w:lastRowFirstColumn="0" w:lastRowLastColumn="0"/>
+              <w:rPr>
+                <w:rFonts w:cs="Times New Roman"/>
+                <w:b/>
+                <w:color w:val="404040" w:themeColor="text1" w:themeTint="BF"/>
+                <w:sz w:val="24"/>
+                <w:szCs w:val="24"/>
+              </w:rPr>
+            </w:pPr>
+            <w:r>
+              <w:rPr>
+                <w:rFonts w:cs="Times New Roman"/>
+                <w:b/>
+                <w:color w:val="404040" w:themeColor="text1" w:themeTint="BF"/>
+                <w:sz w:val="24"/>
+                <w:szCs w:val="24"/>
+              </w:rPr>
+              <w:t>Division</w:t>
+            </w:r>
+          </w:p>
+        </w:tc>
+        <w:tc>
+          <w:tcPr>
+            <w:tcW w:w="1864" w:type="dxa"/>
+            <w:tcBorders>
+              <w:left w:val="nil"/>
+              <w:bottom w:val="nil"/>
+              <w:right w:val="single" w:sz="4" w:space="0" w:color="auto"/>
+            </w:tcBorders>
+          </w:tcPr>
+          <w:p>
+            <w:pPr>
+              <w:jc w:val="center"/>
+              <w:cnfStyle w:val="000000100000" w:firstRow="0" w:lastRow="0" w:firstColumn="0" w:lastColumn="0" w:oddVBand="0" w:evenVBand="0" w:oddHBand="1" w:evenHBand="0" w:firstRowFirstColumn="0" w:firstRowLastColumn="0" w:lastRowFirstColumn="0" w:lastRowLastColumn="0"/>
+              <w:rPr>
+                <w:rFonts w:cs="Times New Roman"/>
+                <w:b/>
+                <w:color w:val="404040" w:themeColor="text1" w:themeTint="BF"/>
+                <w:sz w:val="24"/>
+                <w:szCs w:val="24"/>
+              </w:rPr>
+            </w:pPr>
+            <w:r>
+              <w:rPr>
+                <w:rFonts w:cs="Times New Roman"/>
+                <w:b/>
+                <w:color w:val="404040" w:themeColor="text1" w:themeTint="BF"/>
+                <w:sz w:val="24"/>
+                <w:szCs w:val="24"/>
+              </w:rPr>
+              <w:t>Sine</w:t>
+            </w:r>
+          </w:p>
+        </w:tc>
+      </w:tr>
+      <w:tr>
+        <w:tc>
+          <w:tcPr>
+            <w:cnfStyle w:val="001000000000" w:firstRow="0" w:lastRow="0" w:firstColumn="1" w:lastColumn="0" w:oddVBand="0" w:evenVBand="0" w:oddHBand="0" w:evenHBand="0" w:firstRowFirstColumn="0" w:firstRowLastColumn="0" w:lastRowFirstColumn="0" w:lastRowLastColumn="0"/>
+            <w:tcW w:w="1969" w:type="dxa"/>
+            <w:tcBorders>
+              <w:top w:val="nil"/>
+              <w:left w:val="single" w:sz="4" w:space="0" w:color="auto"/>
+              <w:bottom w:val="nil"/>
+              <w:right w:val="double" w:sz="4" w:space="0" w:color="auto"/>
+            </w:tcBorders>
+          </w:tcPr>
+          <w:p>
+            <w:pPr>
+              <w:rPr>
+                <w:rFonts w:cs="Times New Roman"/>
+                <w:b w:val="0"/>
+                <w:color w:val="404040" w:themeColor="text1" w:themeTint="BF"/>
+                <w:sz w:val="24"/>
+                <w:szCs w:val="24"/>
+              </w:rPr>
+            </w:pPr>
+            <w:r>
+              <w:rPr>
+                <w:rFonts w:cs="Times New Roman"/>
+                <w:b w:val="0"/>
+                <w:color w:val="404040" w:themeColor="text1" w:themeTint="BF"/>
+                <w:sz w:val="24"/>
+                <w:szCs w:val="24"/>
+              </w:rPr>
+              <w:t>ODROID-XU4</w:t>
+            </w:r>
+          </w:p>
+        </w:tc>
+        <w:tc>
+          <w:tcPr>
+            <w:tcW w:w="1758" w:type="dxa"/>
+            <w:tcBorders>
+              <w:top w:val="nil"/>
+              <w:left w:val="double" w:sz="4" w:space="0" w:color="auto"/>
+              <w:bottom w:val="nil"/>
+              <w:right w:val="nil"/>
+            </w:tcBorders>
+          </w:tcPr>
+          <w:p>
+            <w:pPr>
+              <w:jc w:val="center"/>
+              <w:cnfStyle w:val="000000000000" w:firstRow="0" w:lastRow="0" w:firstColumn="0" w:lastColumn="0" w:oddVBand="0" w:evenVBand="0" w:oddHBand="0" w:evenHBand="0" w:firstRowFirstColumn="0" w:firstRowLastColumn="0" w:lastRowFirstColumn="0" w:lastRowLastColumn="0"/>
+              <w:rPr>
+                <w:rFonts w:cs="Times New Roman"/>
+                <w:color w:val="404040" w:themeColor="text1" w:themeTint="BF"/>
+                <w:sz w:val="24"/>
+                <w:szCs w:val="24"/>
+              </w:rPr>
+            </w:pPr>
+            <w:r>
+              <w:rPr>
+                <w:rFonts w:cs="Times New Roman"/>
+                <w:color w:val="404040" w:themeColor="text1" w:themeTint="BF"/>
+                <w:sz w:val="24"/>
+                <w:szCs w:val="24"/>
+              </w:rPr>
+              <w:t>0.00028</w:t>
+            </w:r>
+          </w:p>
+        </w:tc>
+        <w:tc>
+          <w:tcPr>
+            <w:tcW w:w="1896" w:type="dxa"/>
+            <w:tcBorders>
+              <w:top w:val="nil"/>
+              <w:left w:val="nil"/>
+              <w:bottom w:val="nil"/>
+              <w:right w:val="nil"/>
+            </w:tcBorders>
+          </w:tcPr>
+          <w:p>
+            <w:pPr>
+              <w:jc w:val="center"/>
+              <w:cnfStyle w:val="000000000000" w:firstRow="0" w:lastRow="0" w:firstColumn="0" w:lastColumn="0" w:oddVBand="0" w:evenVBand="0" w:oddHBand="0" w:evenHBand="0" w:firstRowFirstColumn="0" w:firstRowLastColumn="0" w:lastRowFirstColumn="0" w:lastRowLastColumn="0"/>
+              <w:rPr>
+                <w:rFonts w:cs="Times New Roman"/>
+                <w:color w:val="404040" w:themeColor="text1" w:themeTint="BF"/>
+                <w:sz w:val="24"/>
+                <w:szCs w:val="24"/>
+              </w:rPr>
+            </w:pPr>
+            <w:r>
+              <w:rPr>
+                <w:rFonts w:cs="Times New Roman"/>
+                <w:color w:val="404040" w:themeColor="text1" w:themeTint="BF"/>
+                <w:sz w:val="24"/>
+                <w:szCs w:val="24"/>
+              </w:rPr>
+              <w:t>0.000268</w:t>
+            </w:r>
+          </w:p>
+        </w:tc>
+        <w:tc>
+          <w:tcPr>
+            <w:tcW w:w="1863" w:type="dxa"/>
+            <w:tcBorders>
+              <w:top w:val="nil"/>
+              <w:left w:val="nil"/>
+              <w:bottom w:val="nil"/>
+              <w:right w:val="nil"/>
+            </w:tcBorders>
+          </w:tcPr>
+          <w:p>
+            <w:pPr>
+              <w:jc w:val="center"/>
+              <w:cnfStyle w:val="000000000000" w:firstRow="0" w:lastRow="0" w:firstColumn="0" w:lastColumn="0" w:oddVBand="0" w:evenVBand="0" w:oddHBand="0" w:evenHBand="0" w:firstRowFirstColumn="0" w:firstRowLastColumn="0" w:lastRowFirstColumn="0" w:lastRowLastColumn="0"/>
+              <w:rPr>
+                <w:rFonts w:cs="Times New Roman"/>
+                <w:color w:val="404040" w:themeColor="text1" w:themeTint="BF"/>
+                <w:sz w:val="24"/>
+                <w:szCs w:val="24"/>
+              </w:rPr>
+            </w:pPr>
+            <w:r>
+              <w:rPr>
+                <w:rFonts w:cs="Times New Roman"/>
+                <w:color w:val="404040" w:themeColor="text1" w:themeTint="BF"/>
+                <w:sz w:val="24"/>
+                <w:szCs w:val="24"/>
+              </w:rPr>
+              <w:t>0.000226</w:t>
+            </w:r>
+          </w:p>
+        </w:tc>
+        <w:tc>
+          <w:tcPr>
+            <w:tcW w:w="1864" w:type="dxa"/>
+            <w:tcBorders>
+              <w:top w:val="nil"/>
+              <w:left w:val="nil"/>
+              <w:bottom w:val="nil"/>
+              <w:right w:val="single" w:sz="4" w:space="0" w:color="auto"/>
+            </w:tcBorders>
+          </w:tcPr>
+          <w:p>
+            <w:pPr>
+              <w:jc w:val="center"/>
+              <w:cnfStyle w:val="000000000000" w:firstRow="0" w:lastRow="0" w:firstColumn="0" w:lastColumn="0" w:oddVBand="0" w:evenVBand="0" w:oddHBand="0" w:evenHBand="0" w:firstRowFirstColumn="0" w:firstRowLastColumn="0" w:lastRowFirstColumn="0" w:lastRowLastColumn="0"/>
+              <w:rPr>
+                <w:rFonts w:cs="Times New Roman"/>
+                <w:color w:val="404040" w:themeColor="text1" w:themeTint="BF"/>
+                <w:sz w:val="24"/>
+                <w:szCs w:val="24"/>
+              </w:rPr>
+            </w:pPr>
+            <w:r>
+              <w:rPr>
+                <w:rFonts w:cs="Times New Roman"/>
+                <w:color w:val="404040" w:themeColor="text1" w:themeTint="BF"/>
+                <w:sz w:val="24"/>
+                <w:szCs w:val="24"/>
+              </w:rPr>
+              <w:t>0.0000369</w:t>
+            </w:r>
+          </w:p>
+        </w:tc>
+      </w:tr>
+      <w:tr>
+        <w:trPr>
+          <w:cnfStyle w:val="000000100000" w:firstRow="0" w:lastRow="0" w:firstColumn="0" w:lastColumn="0" w:oddVBand="0" w:evenVBand="0" w:oddHBand="1" w:evenHBand="0" w:firstRowFirstColumn="0" w:firstRowLastColumn="0" w:lastRowFirstColumn="0" w:lastRowLastColumn="0"/>
+        </w:trPr>
+        <w:tc>
+          <w:tcPr>
+            <w:cnfStyle w:val="001000000000" w:firstRow="0" w:lastRow="0" w:firstColumn="1" w:lastColumn="0" w:oddVBand="0" w:evenVBand="0" w:oddHBand="0" w:evenHBand="0" w:firstRowFirstColumn="0" w:firstRowLastColumn="0" w:lastRowFirstColumn="0" w:lastRowLastColumn="0"/>
+            <w:tcW w:w="1969" w:type="dxa"/>
+            <w:tcBorders>
+              <w:top w:val="nil"/>
+              <w:left w:val="single" w:sz="4" w:space="0" w:color="auto"/>
+              <w:bottom w:val="single" w:sz="4" w:space="0" w:color="auto"/>
+              <w:right w:val="double" w:sz="4" w:space="0" w:color="auto"/>
+            </w:tcBorders>
+          </w:tcPr>
+          <w:p>
+            <w:pPr>
+              <w:rPr>
+                <w:rFonts w:cs="Times New Roman"/>
+                <w:b w:val="0"/>
+                <w:color w:val="404040" w:themeColor="text1" w:themeTint="BF"/>
+                <w:sz w:val="24"/>
+                <w:szCs w:val="24"/>
+              </w:rPr>
+            </w:pPr>
+            <w:r>
+              <w:rPr>
+                <w:rFonts w:cs="Times New Roman"/>
+                <w:b w:val="0"/>
+                <w:color w:val="404040" w:themeColor="text1" w:themeTint="BF"/>
+                <w:sz w:val="24"/>
+                <w:szCs w:val="24"/>
+              </w:rPr>
+              <w:t>Raspberry Pi 2B</w:t>
+            </w:r>
+          </w:p>
+        </w:tc>
+        <w:tc>
+          <w:tcPr>
+            <w:tcW w:w="1758" w:type="dxa"/>
+            <w:tcBorders>
+              <w:top w:val="nil"/>
+              <w:left w:val="double" w:sz="4" w:space="0" w:color="auto"/>
+              <w:bottom w:val="single" w:sz="4" w:space="0" w:color="auto"/>
+              <w:right w:val="nil"/>
+            </w:tcBorders>
+          </w:tcPr>
+          <w:p>
+            <w:pPr>
+              <w:jc w:val="center"/>
+              <w:cnfStyle w:val="000000100000" w:firstRow="0" w:lastRow="0" w:firstColumn="0" w:lastColumn="0" w:oddVBand="0" w:evenVBand="0" w:oddHBand="1" w:evenHBand="0" w:firstRowFirstColumn="0" w:firstRowLastColumn="0" w:lastRowFirstColumn="0" w:lastRowLastColumn="0"/>
+              <w:rPr>
+                <w:rFonts w:cs="Times New Roman"/>
+                <w:color w:val="404040" w:themeColor="text1" w:themeTint="BF"/>
+                <w:sz w:val="24"/>
+                <w:szCs w:val="24"/>
+              </w:rPr>
+            </w:pPr>
+            <w:r>
+              <w:rPr>
+                <w:rFonts w:cs="Times New Roman"/>
+                <w:color w:val="404040" w:themeColor="text1" w:themeTint="BF"/>
+                <w:sz w:val="24"/>
+                <w:szCs w:val="24"/>
+              </w:rPr>
+              <w:t>0.0003</w:t>
+            </w:r>
+          </w:p>
+        </w:tc>
+        <w:tc>
+          <w:tcPr>
+            <w:tcW w:w="1896" w:type="dxa"/>
+            <w:tcBorders>
+              <w:top w:val="nil"/>
+              <w:left w:val="nil"/>
+              <w:bottom w:val="single" w:sz="4" w:space="0" w:color="auto"/>
+              <w:right w:val="nil"/>
+            </w:tcBorders>
+          </w:tcPr>
+          <w:p>
+            <w:pPr>
+              <w:jc w:val="center"/>
+              <w:cnfStyle w:val="000000100000" w:firstRow="0" w:lastRow="0" w:firstColumn="0" w:lastColumn="0" w:oddVBand="0" w:evenVBand="0" w:oddHBand="1" w:evenHBand="0" w:firstRowFirstColumn="0" w:firstRowLastColumn="0" w:lastRowFirstColumn="0" w:lastRowLastColumn="0"/>
+              <w:rPr>
+                <w:rFonts w:cs="Times New Roman"/>
+                <w:color w:val="404040" w:themeColor="text1" w:themeTint="BF"/>
+                <w:sz w:val="24"/>
+                <w:szCs w:val="24"/>
+              </w:rPr>
+            </w:pPr>
+            <w:r>
+              <w:rPr>
+                <w:rFonts w:cs="Times New Roman"/>
+                <w:color w:val="404040" w:themeColor="text1" w:themeTint="BF"/>
+                <w:sz w:val="24"/>
+                <w:szCs w:val="24"/>
+              </w:rPr>
+              <w:t>0.0003</w:t>
+            </w:r>
+          </w:p>
+        </w:tc>
+        <w:tc>
+          <w:tcPr>
+            <w:tcW w:w="1863" w:type="dxa"/>
+            <w:tcBorders>
+              <w:top w:val="nil"/>
+              <w:left w:val="nil"/>
+              <w:bottom w:val="single" w:sz="4" w:space="0" w:color="auto"/>
+              <w:right w:val="nil"/>
+            </w:tcBorders>
+          </w:tcPr>
+          <w:p>
+            <w:pPr>
+              <w:jc w:val="center"/>
+              <w:cnfStyle w:val="000000100000" w:firstRow="0" w:lastRow="0" w:firstColumn="0" w:lastColumn="0" w:oddVBand="0" w:evenVBand="0" w:oddHBand="1" w:evenHBand="0" w:firstRowFirstColumn="0" w:firstRowLastColumn="0" w:lastRowFirstColumn="0" w:lastRowLastColumn="0"/>
+              <w:rPr>
+                <w:rFonts w:cs="Times New Roman"/>
+                <w:color w:val="404040" w:themeColor="text1" w:themeTint="BF"/>
+                <w:sz w:val="24"/>
+                <w:szCs w:val="24"/>
+              </w:rPr>
+            </w:pPr>
+            <w:r>
+              <w:rPr>
+                <w:rFonts w:cs="Times New Roman"/>
+                <w:color w:val="404040" w:themeColor="text1" w:themeTint="BF"/>
+                <w:sz w:val="24"/>
+                <w:szCs w:val="24"/>
+              </w:rPr>
+              <w:t>0.000224</w:t>
+            </w:r>
+          </w:p>
+        </w:tc>
+        <w:tc>
+          <w:tcPr>
+            <w:tcW w:w="1864" w:type="dxa"/>
+            <w:tcBorders>
+              <w:top w:val="nil"/>
+              <w:left w:val="nil"/>
+              <w:bottom w:val="single" w:sz="4" w:space="0" w:color="3C2D51"/>
+              <w:right w:val="single" w:sz="4" w:space="0" w:color="auto"/>
+            </w:tcBorders>
+          </w:tcPr>
+          <w:p>
+            <w:pPr>
+              <w:jc w:val="center"/>
+              <w:cnfStyle w:val="000000100000" w:firstRow="0" w:lastRow="0" w:firstColumn="0" w:lastColumn="0" w:oddVBand="0" w:evenVBand="0" w:oddHBand="1" w:evenHBand="0" w:firstRowFirstColumn="0" w:firstRowLastColumn="0" w:lastRowFirstColumn="0" w:lastRowLastColumn="0"/>
+              <w:rPr>
+                <w:rFonts w:cs="Times New Roman"/>
+                <w:color w:val="404040" w:themeColor="text1" w:themeTint="BF"/>
+                <w:sz w:val="24"/>
+                <w:szCs w:val="24"/>
+              </w:rPr>
+            </w:pPr>
+            <w:r>
+              <w:rPr>
+                <w:rFonts w:cs="Times New Roman"/>
+                <w:color w:val="404040" w:themeColor="text1" w:themeTint="BF"/>
+                <w:sz w:val="24"/>
+                <w:szCs w:val="24"/>
+              </w:rPr>
+              <w:t>0.0000453</w:t>
+            </w:r>
+          </w:p>
+        </w:tc>
+      </w:tr>
+    </w:tbl>
+    <w:p>
+      <w:pPr>
+        <w:tabs>
+          <w:tab w:val="left" w:pos="3084"/>
+        </w:tabs>
+        <w:rPr>
+          <w:rFonts w:cs="Times New Roman"/>
+          <w:color w:val="404040" w:themeColor="text1" w:themeTint="BF"/>
+          <w:sz w:val="24"/>
+          <w:szCs w:val="24"/>
+        </w:rPr>
+      </w:pPr>
+    </w:p>
+    <w:tbl>
+      <w:tblPr>
+        <w:tblStyle w:val="PlainTable3"/>
+        <w:tblW w:w="9350" w:type="dxa"/>
+        <w:tblBorders>
+          <w:top w:val="single" w:sz="4" w:space="0" w:color="352551"/>
+          <w:left w:val="single" w:sz="4" w:space="0" w:color="352551"/>
+          <w:bottom w:val="single" w:sz="4" w:space="0" w:color="352551"/>
+          <w:right w:val="single" w:sz="4" w:space="0" w:color="352551"/>
+          <w:insideH w:val="single" w:sz="4" w:space="0" w:color="352551"/>
+          <w:insideV w:val="single" w:sz="4" w:space="0" w:color="352551"/>
+        </w:tblBorders>
+        <w:tblLook w:val="04A0" w:firstRow="1" w:lastRow="0" w:firstColumn="1" w:lastColumn="0" w:noHBand="0" w:noVBand="1"/>
+      </w:tblPr>
+      <w:tblGrid>
+        <w:gridCol w:w="1969"/>
+        <w:gridCol w:w="1758"/>
+        <w:gridCol w:w="1896"/>
+        <w:gridCol w:w="1863"/>
+        <w:gridCol w:w="1864"/>
+      </w:tblGrid>
+      <w:tr>
+        <w:trPr>
+          <w:cnfStyle w:val="100000000000" w:firstRow="1" w:lastRow="0" w:firstColumn="0" w:lastColumn="0" w:oddVBand="0" w:evenVBand="0" w:oddHBand="0" w:evenHBand="0" w:firstRowFirstColumn="0" w:firstRowLastColumn="0" w:lastRowFirstColumn="0" w:lastRowLastColumn="0"/>
+        </w:trPr>
+        <w:tc>
+          <w:tcPr>
+            <w:cnfStyle w:val="001000000100" w:firstRow="0" w:lastRow="0" w:firstColumn="1" w:lastColumn="0" w:oddVBand="0" w:evenVBand="0" w:oddHBand="0" w:evenHBand="0" w:firstRowFirstColumn="1" w:firstRowLastColumn="0" w:lastRowFirstColumn="0" w:lastRowLastColumn="0"/>
+            <w:tcW w:w="9350" w:type="dxa"/>
+            <w:gridSpan w:val="5"/>
+            <w:tcBorders>
+              <w:top w:val="single" w:sz="4" w:space="0" w:color="auto"/>
+              <w:left w:val="single" w:sz="4" w:space="0" w:color="auto"/>
+              <w:bottom w:val="single" w:sz="4" w:space="0" w:color="352551"/>
+              <w:right w:val="single" w:sz="4" w:space="0" w:color="auto"/>
+            </w:tcBorders>
+            <w:shd w:val="clear" w:color="auto" w:fill="D9D9D9" w:themeFill="background1" w:themeFillShade="D9"/>
+          </w:tcPr>
+          <w:p>
+            <w:pPr>
+              <w:jc w:val="center"/>
+              <w:rPr>
+                <w:rFonts w:cs="Times New Roman"/>
+                <w:b w:val="0"/>
+                <w:color w:val="404040" w:themeColor="text1" w:themeTint="BF"/>
+                <w:sz w:val="24"/>
+                <w:szCs w:val="24"/>
+              </w:rPr>
+            </w:pPr>
+            <w:r>
+              <w:rPr>
+                <w:rFonts w:cs="Times New Roman"/>
+                <w:b w:val="0"/>
+                <w:color w:val="404040" w:themeColor="text1" w:themeTint="BF"/>
+                <w:sz w:val="24"/>
+                <w:szCs w:val="24"/>
+              </w:rPr>
+              <w:t>Gigaflops per Dollar per Watts</w:t>
+            </w:r>
+          </w:p>
+        </w:tc>
+      </w:tr>
+      <w:tr>
+        <w:trPr>
+          <w:cnfStyle w:val="000000100000" w:firstRow="0" w:lastRow="0" w:firstColumn="0" w:lastColumn="0" w:oddVBand="0" w:evenVBand="0" w:oddHBand="1" w:evenHBand="0" w:firstRowFirstColumn="0" w:firstRowLastColumn="0" w:lastRowFirstColumn="0" w:lastRowLastColumn="0"/>
+        </w:trPr>
+        <w:tc>
+          <w:tcPr>
+            <w:cnfStyle w:val="001000000000" w:firstRow="0" w:lastRow="0" w:firstColumn="1" w:lastColumn="0" w:oddVBand="0" w:evenVBand="0" w:oddHBand="0" w:evenHBand="0" w:firstRowFirstColumn="0" w:firstRowLastColumn="0" w:lastRowFirstColumn="0" w:lastRowLastColumn="0"/>
+            <w:tcW w:w="1969" w:type="dxa"/>
+            <w:tcBorders>
+              <w:left w:val="single" w:sz="4" w:space="0" w:color="auto"/>
+              <w:bottom w:val="nil"/>
+              <w:right w:val="double" w:sz="4" w:space="0" w:color="auto"/>
+            </w:tcBorders>
+          </w:tcPr>
+          <w:p>
+            <w:pPr>
+              <w:rPr>
+                <w:rFonts w:cs="Times New Roman"/>
+                <w:color w:val="404040" w:themeColor="text1" w:themeTint="BF"/>
+                <w:sz w:val="24"/>
+                <w:szCs w:val="24"/>
+              </w:rPr>
+            </w:pPr>
+            <w:r>
+              <w:rPr>
+                <w:rFonts w:cs="Times New Roman"/>
+                <w:color w:val="404040" w:themeColor="text1" w:themeTint="BF"/>
+                <w:sz w:val="24"/>
+                <w:szCs w:val="24"/>
+              </w:rPr>
+              <w:t>Device</w:t>
+            </w:r>
+          </w:p>
+        </w:tc>
+        <w:tc>
+          <w:tcPr>
+            <w:tcW w:w="1758" w:type="dxa"/>
+            <w:tcBorders>
+              <w:left w:val="double" w:sz="4" w:space="0" w:color="auto"/>
+              <w:bottom w:val="nil"/>
+              <w:right w:val="nil"/>
+            </w:tcBorders>
+          </w:tcPr>
+          <w:p>
+            <w:pPr>
+              <w:jc w:val="center"/>
+              <w:cnfStyle w:val="000000100000" w:firstRow="0" w:lastRow="0" w:firstColumn="0" w:lastColumn="0" w:oddVBand="0" w:evenVBand="0" w:oddHBand="1" w:evenHBand="0" w:firstRowFirstColumn="0" w:firstRowLastColumn="0" w:lastRowFirstColumn="0" w:lastRowLastColumn="0"/>
+              <w:rPr>
+                <w:rFonts w:cs="Times New Roman"/>
+                <w:b/>
+                <w:color w:val="404040" w:themeColor="text1" w:themeTint="BF"/>
+                <w:sz w:val="24"/>
+                <w:szCs w:val="24"/>
+              </w:rPr>
+            </w:pPr>
+            <w:r>
+              <w:rPr>
+                <w:rFonts w:cs="Times New Roman"/>
+                <w:b/>
+                <w:color w:val="404040" w:themeColor="text1" w:themeTint="BF"/>
+                <w:sz w:val="24"/>
+                <w:szCs w:val="24"/>
+              </w:rPr>
+              <w:t>Addition</w:t>
+            </w:r>
+          </w:p>
+        </w:tc>
+        <w:tc>
+          <w:tcPr>
+            <w:tcW w:w="1896" w:type="dxa"/>
+            <w:tcBorders>
+              <w:left w:val="nil"/>
+              <w:bottom w:val="nil"/>
+              <w:right w:val="nil"/>
+            </w:tcBorders>
+          </w:tcPr>
+          <w:p>
+            <w:pPr>
+              <w:jc w:val="center"/>
+              <w:cnfStyle w:val="000000100000" w:firstRow="0" w:lastRow="0" w:firstColumn="0" w:lastColumn="0" w:oddVBand="0" w:evenVBand="0" w:oddHBand="1" w:evenHBand="0" w:firstRowFirstColumn="0" w:firstRowLastColumn="0" w:lastRowFirstColumn="0" w:lastRowLastColumn="0"/>
+              <w:rPr>
+                <w:rFonts w:cs="Times New Roman"/>
+                <w:b/>
+                <w:color w:val="404040" w:themeColor="text1" w:themeTint="BF"/>
+                <w:sz w:val="24"/>
+                <w:szCs w:val="24"/>
+              </w:rPr>
+            </w:pPr>
+            <w:r>
+              <w:rPr>
+                <w:rFonts w:cs="Times New Roman"/>
+                <w:b/>
+                <w:color w:val="404040" w:themeColor="text1" w:themeTint="BF"/>
+                <w:sz w:val="24"/>
+                <w:szCs w:val="24"/>
+              </w:rPr>
+              <w:t>Multiplication</w:t>
+            </w:r>
+          </w:p>
+        </w:tc>
+        <w:tc>
+          <w:tcPr>
+            <w:tcW w:w="1863" w:type="dxa"/>
+            <w:tcBorders>
+              <w:left w:val="nil"/>
+              <w:bottom w:val="nil"/>
+              <w:right w:val="nil"/>
+            </w:tcBorders>
+          </w:tcPr>
+          <w:p>
+            <w:pPr>
+              <w:jc w:val="center"/>
+              <w:cnfStyle w:val="000000100000" w:firstRow="0" w:lastRow="0" w:firstColumn="0" w:lastColumn="0" w:oddVBand="0" w:evenVBand="0" w:oddHBand="1" w:evenHBand="0" w:firstRowFirstColumn="0" w:firstRowLastColumn="0" w:lastRowFirstColumn="0" w:lastRowLastColumn="0"/>
+              <w:rPr>
+                <w:rFonts w:cs="Times New Roman"/>
+                <w:b/>
+                <w:color w:val="404040" w:themeColor="text1" w:themeTint="BF"/>
+                <w:sz w:val="24"/>
+                <w:szCs w:val="24"/>
+              </w:rPr>
+            </w:pPr>
+            <w:r>
+              <w:rPr>
+                <w:rFonts w:cs="Times New Roman"/>
+                <w:b/>
+                <w:color w:val="404040" w:themeColor="text1" w:themeTint="BF"/>
+                <w:sz w:val="24"/>
+                <w:szCs w:val="24"/>
+              </w:rPr>
+              <w:t>Division</w:t>
+            </w:r>
+          </w:p>
+        </w:tc>
+        <w:tc>
+          <w:tcPr>
+            <w:tcW w:w="1864" w:type="dxa"/>
+            <w:tcBorders>
+              <w:left w:val="nil"/>
+              <w:bottom w:val="nil"/>
+              <w:right w:val="single" w:sz="4" w:space="0" w:color="auto"/>
+            </w:tcBorders>
+          </w:tcPr>
+          <w:p>
+            <w:pPr>
+              <w:jc w:val="center"/>
+              <w:cnfStyle w:val="000000100000" w:firstRow="0" w:lastRow="0" w:firstColumn="0" w:lastColumn="0" w:oddVBand="0" w:evenVBand="0" w:oddHBand="1" w:evenHBand="0" w:firstRowFirstColumn="0" w:firstRowLastColumn="0" w:lastRowFirstColumn="0" w:lastRowLastColumn="0"/>
+              <w:rPr>
+                <w:rFonts w:cs="Times New Roman"/>
+                <w:b/>
+                <w:color w:val="404040" w:themeColor="text1" w:themeTint="BF"/>
+                <w:sz w:val="24"/>
+                <w:szCs w:val="24"/>
+              </w:rPr>
+            </w:pPr>
+            <w:r>
+              <w:rPr>
+                <w:rFonts w:cs="Times New Roman"/>
+                <w:b/>
+                <w:color w:val="404040" w:themeColor="text1" w:themeTint="BF"/>
+                <w:sz w:val="24"/>
+                <w:szCs w:val="24"/>
+              </w:rPr>
+              <w:t>Sine</w:t>
+            </w:r>
+          </w:p>
+        </w:tc>
+      </w:tr>
+      <w:tr>
+        <w:tc>
+          <w:tcPr>
+            <w:cnfStyle w:val="001000000000" w:firstRow="0" w:lastRow="0" w:firstColumn="1" w:lastColumn="0" w:oddVBand="0" w:evenVBand="0" w:oddHBand="0" w:evenHBand="0" w:firstRowFirstColumn="0" w:firstRowLastColumn="0" w:lastRowFirstColumn="0" w:lastRowLastColumn="0"/>
+            <w:tcW w:w="1969" w:type="dxa"/>
+            <w:tcBorders>
+              <w:top w:val="nil"/>
+              <w:left w:val="single" w:sz="4" w:space="0" w:color="auto"/>
+              <w:bottom w:val="nil"/>
+              <w:right w:val="double" w:sz="4" w:space="0" w:color="auto"/>
+            </w:tcBorders>
+          </w:tcPr>
+          <w:p>
+            <w:pPr>
+              <w:rPr>
+                <w:rFonts w:cs="Times New Roman"/>
+                <w:b w:val="0"/>
+                <w:color w:val="404040" w:themeColor="text1" w:themeTint="BF"/>
+                <w:sz w:val="24"/>
+                <w:szCs w:val="24"/>
+              </w:rPr>
+            </w:pPr>
+            <w:r>
+              <w:rPr>
+                <w:rFonts w:cs="Times New Roman"/>
+                <w:b w:val="0"/>
+                <w:color w:val="404040" w:themeColor="text1" w:themeTint="BF"/>
+                <w:sz w:val="24"/>
+                <w:szCs w:val="24"/>
+              </w:rPr>
+              <w:t>ODROID-XU4</w:t>
+            </w:r>
+          </w:p>
+        </w:tc>
+        <w:tc>
+          <w:tcPr>
+            <w:tcW w:w="1758" w:type="dxa"/>
+            <w:tcBorders>
+              <w:top w:val="nil"/>
+              <w:left w:val="double" w:sz="4" w:space="0" w:color="auto"/>
+              <w:bottom w:val="nil"/>
+              <w:right w:val="nil"/>
+            </w:tcBorders>
+          </w:tcPr>
+          <w:p>
+            <w:pPr>
+              <w:jc w:val="center"/>
+              <w:cnfStyle w:val="000000000000" w:firstRow="0" w:lastRow="0" w:firstColumn="0" w:lastColumn="0" w:oddVBand="0" w:evenVBand="0" w:oddHBand="0" w:evenHBand="0" w:firstRowFirstColumn="0" w:firstRowLastColumn="0" w:lastRowFirstColumn="0" w:lastRowLastColumn="0"/>
+              <w:rPr>
+                <w:rFonts w:cs="Times New Roman"/>
+                <w:color w:val="404040" w:themeColor="text1" w:themeTint="BF"/>
+                <w:sz w:val="24"/>
+                <w:szCs w:val="24"/>
+              </w:rPr>
+            </w:pPr>
+            <w:r>
+              <w:rPr>
+                <w:rFonts w:cs="Times New Roman"/>
+                <w:color w:val="404040" w:themeColor="text1" w:themeTint="BF"/>
+                <w:sz w:val="24"/>
+                <w:szCs w:val="24"/>
+              </w:rPr>
+              <w:t>0.00028</w:t>
+            </w:r>
+          </w:p>
+        </w:tc>
+        <w:tc>
+          <w:tcPr>
+            <w:tcW w:w="1896" w:type="dxa"/>
+            <w:tcBorders>
+              <w:top w:val="nil"/>
+              <w:left w:val="nil"/>
+              <w:bottom w:val="nil"/>
+              <w:right w:val="nil"/>
+            </w:tcBorders>
+          </w:tcPr>
+          <w:p>
+            <w:pPr>
+              <w:jc w:val="center"/>
+              <w:cnfStyle w:val="000000000000" w:firstRow="0" w:lastRow="0" w:firstColumn="0" w:lastColumn="0" w:oddVBand="0" w:evenVBand="0" w:oddHBand="0" w:evenHBand="0" w:firstRowFirstColumn="0" w:firstRowLastColumn="0" w:lastRowFirstColumn="0" w:lastRowLastColumn="0"/>
+              <w:rPr>
+                <w:rFonts w:cs="Times New Roman"/>
+                <w:color w:val="404040" w:themeColor="text1" w:themeTint="BF"/>
+                <w:sz w:val="24"/>
+                <w:szCs w:val="24"/>
+              </w:rPr>
+            </w:pPr>
+            <w:r>
+              <w:rPr>
+                <w:rFonts w:cs="Times New Roman"/>
+                <w:color w:val="404040" w:themeColor="text1" w:themeTint="BF"/>
+                <w:sz w:val="24"/>
+                <w:szCs w:val="24"/>
+              </w:rPr>
+              <w:t>0.000268</w:t>
+            </w:r>
+          </w:p>
+        </w:tc>
+        <w:tc>
+          <w:tcPr>
+            <w:tcW w:w="1863" w:type="dxa"/>
+            <w:tcBorders>
+              <w:top w:val="nil"/>
+              <w:left w:val="nil"/>
+              <w:bottom w:val="nil"/>
+              <w:right w:val="nil"/>
+            </w:tcBorders>
+          </w:tcPr>
+          <w:p>
+            <w:pPr>
+              <w:jc w:val="center"/>
+              <w:cnfStyle w:val="000000000000" w:firstRow="0" w:lastRow="0" w:firstColumn="0" w:lastColumn="0" w:oddVBand="0" w:evenVBand="0" w:oddHBand="0" w:evenHBand="0" w:firstRowFirstColumn="0" w:firstRowLastColumn="0" w:lastRowFirstColumn="0" w:lastRowLastColumn="0"/>
+              <w:rPr>
+                <w:rFonts w:cs="Times New Roman"/>
+                <w:color w:val="404040" w:themeColor="text1" w:themeTint="BF"/>
+                <w:sz w:val="24"/>
+                <w:szCs w:val="24"/>
+              </w:rPr>
+            </w:pPr>
+            <w:r>
+              <w:rPr>
+                <w:rFonts w:cs="Times New Roman"/>
+                <w:color w:val="404040" w:themeColor="text1" w:themeTint="BF"/>
+                <w:sz w:val="24"/>
+                <w:szCs w:val="24"/>
+              </w:rPr>
+              <w:t>0.000226</w:t>
+            </w:r>
+          </w:p>
+        </w:tc>
+        <w:tc>
+          <w:tcPr>
+            <w:tcW w:w="1864" w:type="dxa"/>
+            <w:tcBorders>
+              <w:top w:val="nil"/>
+              <w:left w:val="nil"/>
+              <w:bottom w:val="nil"/>
+              <w:right w:val="single" w:sz="4" w:space="0" w:color="auto"/>
+            </w:tcBorders>
+          </w:tcPr>
+          <w:p>
+            <w:pPr>
+              <w:jc w:val="center"/>
+              <w:cnfStyle w:val="000000000000" w:firstRow="0" w:lastRow="0" w:firstColumn="0" w:lastColumn="0" w:oddVBand="0" w:evenVBand="0" w:oddHBand="0" w:evenHBand="0" w:firstRowFirstColumn="0" w:firstRowLastColumn="0" w:lastRowFirstColumn="0" w:lastRowLastColumn="0"/>
+              <w:rPr>
+                <w:rFonts w:cs="Times New Roman"/>
+                <w:color w:val="404040" w:themeColor="text1" w:themeTint="BF"/>
+                <w:sz w:val="24"/>
+                <w:szCs w:val="24"/>
+              </w:rPr>
+            </w:pPr>
+            <w:r>
+              <w:rPr>
+                <w:rFonts w:cs="Times New Roman"/>
+                <w:color w:val="404040" w:themeColor="text1" w:themeTint="BF"/>
+                <w:sz w:val="24"/>
+                <w:szCs w:val="24"/>
+              </w:rPr>
+              <w:t>0.0000369</w:t>
+            </w:r>
+          </w:p>
+        </w:tc>
+      </w:tr>
+      <w:tr>
+        <w:trPr>
+          <w:cnfStyle w:val="000000100000" w:firstRow="0" w:lastRow="0" w:firstColumn="0" w:lastColumn="0" w:oddVBand="0" w:evenVBand="0" w:oddHBand="1" w:evenHBand="0" w:firstRowFirstColumn="0" w:firstRowLastColumn="0" w:lastRowFirstColumn="0" w:lastRowLastColumn="0"/>
+        </w:trPr>
+        <w:tc>
+          <w:tcPr>
+            <w:cnfStyle w:val="001000000000" w:firstRow="0" w:lastRow="0" w:firstColumn="1" w:lastColumn="0" w:oddVBand="0" w:evenVBand="0" w:oddHBand="0" w:evenHBand="0" w:firstRowFirstColumn="0" w:firstRowLastColumn="0" w:lastRowFirstColumn="0" w:lastRowLastColumn="0"/>
+            <w:tcW w:w="1969" w:type="dxa"/>
+            <w:tcBorders>
+              <w:top w:val="nil"/>
+              <w:left w:val="single" w:sz="4" w:space="0" w:color="auto"/>
+              <w:bottom w:val="single" w:sz="4" w:space="0" w:color="auto"/>
+              <w:right w:val="double" w:sz="4" w:space="0" w:color="auto"/>
+            </w:tcBorders>
+          </w:tcPr>
+          <w:p>
+            <w:pPr>
+              <w:rPr>
+                <w:rFonts w:cs="Times New Roman"/>
+                <w:b w:val="0"/>
+                <w:color w:val="404040" w:themeColor="text1" w:themeTint="BF"/>
+                <w:sz w:val="24"/>
+                <w:szCs w:val="24"/>
+              </w:rPr>
+            </w:pPr>
+            <w:r>
+              <w:rPr>
+                <w:rFonts w:cs="Times New Roman"/>
+                <w:b w:val="0"/>
+                <w:color w:val="404040" w:themeColor="text1" w:themeTint="BF"/>
+                <w:sz w:val="24"/>
+                <w:szCs w:val="24"/>
+              </w:rPr>
+              <w:t>Raspberry Pi 2B</w:t>
+            </w:r>
+          </w:p>
+        </w:tc>
+        <w:tc>
+          <w:tcPr>
+            <w:tcW w:w="1758" w:type="dxa"/>
+            <w:tcBorders>
+              <w:top w:val="nil"/>
+              <w:left w:val="double" w:sz="4" w:space="0" w:color="auto"/>
+              <w:bottom w:val="single" w:sz="4" w:space="0" w:color="auto"/>
+              <w:right w:val="nil"/>
+            </w:tcBorders>
+          </w:tcPr>
+          <w:p>
+            <w:pPr>
+              <w:jc w:val="center"/>
+              <w:cnfStyle w:val="000000100000" w:firstRow="0" w:lastRow="0" w:firstColumn="0" w:lastColumn="0" w:oddVBand="0" w:evenVBand="0" w:oddHBand="1" w:evenHBand="0" w:firstRowFirstColumn="0" w:firstRowLastColumn="0" w:lastRowFirstColumn="0" w:lastRowLastColumn="0"/>
+              <w:rPr>
+                <w:rFonts w:cs="Times New Roman"/>
+                <w:color w:val="404040" w:themeColor="text1" w:themeTint="BF"/>
+                <w:sz w:val="24"/>
+                <w:szCs w:val="24"/>
+              </w:rPr>
+            </w:pPr>
+            <w:r>
+              <w:rPr>
+                <w:rFonts w:cs="Times New Roman"/>
+                <w:color w:val="404040" w:themeColor="text1" w:themeTint="BF"/>
+                <w:sz w:val="24"/>
+                <w:szCs w:val="24"/>
+              </w:rPr>
+              <w:t>0.0003</w:t>
+            </w:r>
+          </w:p>
+        </w:tc>
+        <w:tc>
+          <w:tcPr>
+            <w:tcW w:w="1896" w:type="dxa"/>
+            <w:tcBorders>
+              <w:top w:val="nil"/>
+              <w:left w:val="nil"/>
+              <w:bottom w:val="single" w:sz="4" w:space="0" w:color="auto"/>
+              <w:right w:val="nil"/>
+            </w:tcBorders>
+          </w:tcPr>
+          <w:p>
+            <w:pPr>
+              <w:jc w:val="center"/>
+              <w:cnfStyle w:val="000000100000" w:firstRow="0" w:lastRow="0" w:firstColumn="0" w:lastColumn="0" w:oddVBand="0" w:evenVBand="0" w:oddHBand="1" w:evenHBand="0" w:firstRowFirstColumn="0" w:firstRowLastColumn="0" w:lastRowFirstColumn="0" w:lastRowLastColumn="0"/>
+              <w:rPr>
+                <w:rFonts w:cs="Times New Roman"/>
+                <w:color w:val="404040" w:themeColor="text1" w:themeTint="BF"/>
+                <w:sz w:val="24"/>
+                <w:szCs w:val="24"/>
+              </w:rPr>
+            </w:pPr>
+            <w:r>
+              <w:rPr>
+                <w:rFonts w:cs="Times New Roman"/>
+                <w:color w:val="404040" w:themeColor="text1" w:themeTint="BF"/>
+                <w:sz w:val="24"/>
+                <w:szCs w:val="24"/>
+              </w:rPr>
+              <w:t>0.0003</w:t>
+            </w:r>
+          </w:p>
+        </w:tc>
+        <w:tc>
+          <w:tcPr>
+            <w:tcW w:w="1863" w:type="dxa"/>
+            <w:tcBorders>
+              <w:top w:val="nil"/>
+              <w:left w:val="nil"/>
+              <w:bottom w:val="single" w:sz="4" w:space="0" w:color="auto"/>
+              <w:right w:val="nil"/>
+            </w:tcBorders>
+          </w:tcPr>
+          <w:p>
+            <w:pPr>
+              <w:jc w:val="center"/>
+              <w:cnfStyle w:val="000000100000" w:firstRow="0" w:lastRow="0" w:firstColumn="0" w:lastColumn="0" w:oddVBand="0" w:evenVBand="0" w:oddHBand="1" w:evenHBand="0" w:firstRowFirstColumn="0" w:firstRowLastColumn="0" w:lastRowFirstColumn="0" w:lastRowLastColumn="0"/>
+              <w:rPr>
+                <w:rFonts w:cs="Times New Roman"/>
+                <w:color w:val="404040" w:themeColor="text1" w:themeTint="BF"/>
+                <w:sz w:val="24"/>
+                <w:szCs w:val="24"/>
+              </w:rPr>
+            </w:pPr>
+            <w:r>
+              <w:rPr>
+                <w:rFonts w:cs="Times New Roman"/>
+                <w:color w:val="404040" w:themeColor="text1" w:themeTint="BF"/>
+                <w:sz w:val="24"/>
+                <w:szCs w:val="24"/>
+              </w:rPr>
+              <w:t>0.000224</w:t>
+            </w:r>
+          </w:p>
+        </w:tc>
+        <w:tc>
+          <w:tcPr>
+            <w:tcW w:w="1864" w:type="dxa"/>
+            <w:tcBorders>
+              <w:top w:val="nil"/>
+              <w:left w:val="nil"/>
+              <w:bottom w:val="single" w:sz="4" w:space="0" w:color="3C2D51"/>
+              <w:right w:val="single" w:sz="4" w:space="0" w:color="auto"/>
+            </w:tcBorders>
+          </w:tcPr>
+          <w:p>
+            <w:pPr>
+              <w:jc w:val="center"/>
+              <w:cnfStyle w:val="000000100000" w:firstRow="0" w:lastRow="0" w:firstColumn="0" w:lastColumn="0" w:oddVBand="0" w:evenVBand="0" w:oddHBand="1" w:evenHBand="0" w:firstRowFirstColumn="0" w:firstRowLastColumn="0" w:lastRowFirstColumn="0" w:lastRowLastColumn="0"/>
+              <w:rPr>
+                <w:rFonts w:cs="Times New Roman"/>
+                <w:color w:val="404040" w:themeColor="text1" w:themeTint="BF"/>
+                <w:sz w:val="24"/>
+                <w:szCs w:val="24"/>
+              </w:rPr>
+            </w:pPr>
+            <w:r>
+              <w:rPr>
+                <w:rFonts w:cs="Times New Roman"/>
+                <w:color w:val="404040" w:themeColor="text1" w:themeTint="BF"/>
+                <w:sz w:val="24"/>
+                <w:szCs w:val="24"/>
+              </w:rPr>
+              <w:t>0.0000453</w:t>
+            </w:r>
+          </w:p>
+        </w:tc>
+      </w:tr>
+    </w:tbl>
+    <w:p>
+      <w:pPr>
+        <w:tabs>
+          <w:tab w:val="left" w:pos="3084"/>
+        </w:tabs>
+        <w:rPr>
+          <w:rFonts w:cs="Times New Roman"/>
+          <w:color w:val="404040" w:themeColor="text1" w:themeTint="BF"/>
+          <w:sz w:val="24"/>
+          <w:szCs w:val="24"/>
+        </w:rPr>
+      </w:pPr>
+      <w:bookmarkStart w:id="0" w:name="_GoBack"/>
+      <w:bookmarkEnd w:id="0"/>
     </w:p>
     <w:p>
       <w:pPr>

</xml_diff>